<commit_message>
add table describe class ChiTietDanhGiaDV
</commit_message>
<xml_diff>
--- a/FD/1412269/FD_TKCN_1412269.docx
+++ b/FD/1412269/FD_TKCN_1412269.docx
@@ -3,7 +3,6 @@
 <w:document xmlns:wpc="http://schemas.microsoft.com/office/word/2010/wordprocessingCanvas" xmlns:mc="http://schemas.openxmlformats.org/markup-compatibility/2006" xmlns:o="urn:schemas-microsoft-com:office:office" xmlns:r="http://schemas.openxmlformats.org/officeDocument/2006/relationships" xmlns:m="http://schemas.openxmlformats.org/officeDocument/2006/math" xmlns:v="urn:schemas-microsoft-com:vml" xmlns:wp14="http://schemas.microsoft.com/office/word/2010/wordprocessingDrawing" xmlns:wp="http://schemas.openxmlformats.org/drawingml/2006/wordprocessingDrawing" xmlns:w10="urn:schemas-microsoft-com:office:word" xmlns:w="http://schemas.openxmlformats.org/wordprocessingml/2006/main" xmlns:w14="http://schemas.microsoft.com/office/word/2010/wordml" xmlns:w15="http://schemas.microsoft.com/office/word/2012/wordml" xmlns:wpg="http://schemas.microsoft.com/office/word/2010/wordprocessingGroup" xmlns:wpi="http://schemas.microsoft.com/office/word/2010/wordprocessingInk" xmlns:wne="http://schemas.microsoft.com/office/word/2006/wordml" xmlns:wps="http://schemas.microsoft.com/office/word/2010/wordprocessingShape" mc:Ignorable="w14 w15 wp14">
   <w:body>
     <w:p>
-      <w:bookmarkStart w:id="0" w:name="_GoBack"/>
       <w:r>
         <w:rPr>
           <w:noProof/>
@@ -50,7 +49,6 @@
           </wp:inline>
         </w:drawing>
       </w:r>
-      <w:bookmarkEnd w:id="0"/>
     </w:p>
     <w:p>
       <w:r>
@@ -1284,26 +1282,23 @@
         <w:tblLook w:val="04A0" w:firstRow="1" w:lastRow="0" w:firstColumn="1" w:lastColumn="0" w:noHBand="0" w:noVBand="1"/>
       </w:tblPr>
       <w:tblGrid>
-        <w:gridCol w:w="1599"/>
-        <w:gridCol w:w="1589"/>
-        <w:gridCol w:w="1459"/>
-        <w:gridCol w:w="1462"/>
-        <w:gridCol w:w="1495"/>
-        <w:gridCol w:w="1846"/>
+        <w:gridCol w:w="1549"/>
+        <w:gridCol w:w="1803"/>
+        <w:gridCol w:w="1433"/>
+        <w:gridCol w:w="1435"/>
+        <w:gridCol w:w="1452"/>
+        <w:gridCol w:w="1778"/>
       </w:tblGrid>
       <w:tr>
         <w:tc>
           <w:tcPr>
-            <w:tcW w:w="1630" w:type="dxa"/>
-            <w:shd w:val="clear" w:color="auto" w:fill="D9D9D9" w:themeFill="background1" w:themeFillShade="D9"/>
-          </w:tcPr>
-          <w:p>
-            <w:pPr>
-              <w:pStyle w:val="MyTable"/>
-            </w:pPr>
-            <w:r>
-              <w:t>ws</w:t>
-            </w:r>
+            <w:tcW w:w="1549" w:type="dxa"/>
+            <w:shd w:val="clear" w:color="auto" w:fill="D9D9D9" w:themeFill="background1" w:themeFillShade="D9"/>
+          </w:tcPr>
+          <w:p>
+            <w:pPr>
+              <w:pStyle w:val="MyTable"/>
+            </w:pPr>
             <w:r>
               <w:t>Mã số</w:t>
             </w:r>
@@ -1311,7 +1306,7 @@
         </w:tc>
         <w:tc>
           <w:tcPr>
-            <w:tcW w:w="7820" w:type="dxa"/>
+            <w:tcW w:w="7901" w:type="dxa"/>
             <w:gridSpan w:val="5"/>
             <w:shd w:val="clear" w:color="auto" w:fill="D9D9D9" w:themeFill="background1" w:themeFillShade="D9"/>
           </w:tcPr>
@@ -1331,7 +1326,7 @@
       <w:tr>
         <w:tc>
           <w:tcPr>
-            <w:tcW w:w="1630" w:type="dxa"/>
+            <w:tcW w:w="1549" w:type="dxa"/>
             <w:shd w:val="clear" w:color="auto" w:fill="D9D9D9" w:themeFill="background1" w:themeFillShade="D9"/>
           </w:tcPr>
           <w:p>
@@ -1345,7 +1340,7 @@
         </w:tc>
         <w:tc>
           <w:tcPr>
-            <w:tcW w:w="7820" w:type="dxa"/>
+            <w:tcW w:w="7901" w:type="dxa"/>
             <w:gridSpan w:val="5"/>
             <w:shd w:val="clear" w:color="auto" w:fill="D9D9D9" w:themeFill="background1" w:themeFillShade="D9"/>
           </w:tcPr>
@@ -1371,7 +1366,7 @@
       <w:tr>
         <w:tc>
           <w:tcPr>
-            <w:tcW w:w="1630" w:type="dxa"/>
+            <w:tcW w:w="1549" w:type="dxa"/>
             <w:shd w:val="clear" w:color="auto" w:fill="D9D9D9" w:themeFill="background1" w:themeFillShade="D9"/>
           </w:tcPr>
           <w:p>
@@ -1385,7 +1380,7 @@
         </w:tc>
         <w:tc>
           <w:tcPr>
-            <w:tcW w:w="7820" w:type="dxa"/>
+            <w:tcW w:w="7901" w:type="dxa"/>
             <w:gridSpan w:val="5"/>
             <w:shd w:val="clear" w:color="auto" w:fill="D9D9D9" w:themeFill="background1" w:themeFillShade="D9"/>
           </w:tcPr>
@@ -1419,7 +1414,7 @@
       <w:tr>
         <w:tc>
           <w:tcPr>
-            <w:tcW w:w="1630" w:type="dxa"/>
+            <w:tcW w:w="1549" w:type="dxa"/>
             <w:shd w:val="clear" w:color="auto" w:fill="D9D9D9" w:themeFill="background1" w:themeFillShade="D9"/>
           </w:tcPr>
           <w:p>
@@ -1434,7 +1429,7 @@
         </w:tc>
         <w:tc>
           <w:tcPr>
-            <w:tcW w:w="1456" w:type="dxa"/>
+            <w:tcW w:w="1803" w:type="dxa"/>
             <w:shd w:val="clear" w:color="auto" w:fill="D9D9D9" w:themeFill="background1" w:themeFillShade="D9"/>
           </w:tcPr>
           <w:p>
@@ -1448,7 +1443,7 @@
         </w:tc>
         <w:tc>
           <w:tcPr>
-            <w:tcW w:w="1475" w:type="dxa"/>
+            <w:tcW w:w="1433" w:type="dxa"/>
             <w:shd w:val="clear" w:color="auto" w:fill="D9D9D9" w:themeFill="background1" w:themeFillShade="D9"/>
           </w:tcPr>
           <w:p>
@@ -1462,7 +1457,7 @@
         </w:tc>
         <w:tc>
           <w:tcPr>
-            <w:tcW w:w="1478" w:type="dxa"/>
+            <w:tcW w:w="1435" w:type="dxa"/>
             <w:shd w:val="clear" w:color="auto" w:fill="D9D9D9" w:themeFill="background1" w:themeFillShade="D9"/>
           </w:tcPr>
           <w:p>
@@ -1476,7 +1471,7 @@
         </w:tc>
         <w:tc>
           <w:tcPr>
-            <w:tcW w:w="1521" w:type="dxa"/>
+            <w:tcW w:w="1452" w:type="dxa"/>
             <w:shd w:val="clear" w:color="auto" w:fill="D9D9D9" w:themeFill="background1" w:themeFillShade="D9"/>
           </w:tcPr>
           <w:p>
@@ -1490,7 +1485,7 @@
         </w:tc>
         <w:tc>
           <w:tcPr>
-            <w:tcW w:w="1890" w:type="dxa"/>
+            <w:tcW w:w="1778" w:type="dxa"/>
             <w:shd w:val="clear" w:color="auto" w:fill="D9D9D9" w:themeFill="background1" w:themeFillShade="D9"/>
           </w:tcPr>
           <w:p>
@@ -1506,7 +1501,7 @@
       <w:tr>
         <w:tc>
           <w:tcPr>
-            <w:tcW w:w="1630" w:type="dxa"/>
+            <w:tcW w:w="1549" w:type="dxa"/>
           </w:tcPr>
           <w:p>
             <w:pPr>
@@ -1519,20 +1514,20 @@
         </w:tc>
         <w:tc>
           <w:tcPr>
-            <w:tcW w:w="1456" w:type="dxa"/>
-          </w:tcPr>
-          <w:p>
-            <w:pPr>
-              <w:pStyle w:val="MyTable"/>
-            </w:pPr>
-            <w:r>
-              <w:t>MaCa</w:t>
-            </w:r>
-          </w:p>
-        </w:tc>
-        <w:tc>
-          <w:tcPr>
-            <w:tcW w:w="1475" w:type="dxa"/>
+            <w:tcW w:w="1803" w:type="dxa"/>
+          </w:tcPr>
+          <w:p>
+            <w:pPr>
+              <w:pStyle w:val="MyTable"/>
+            </w:pPr>
+            <w:r>
+              <w:t>MaDG</w:t>
+            </w:r>
+          </w:p>
+        </w:tc>
+        <w:tc>
+          <w:tcPr>
+            <w:tcW w:w="1433" w:type="dxa"/>
           </w:tcPr>
           <w:p>
             <w:pPr>
@@ -1545,7 +1540,7 @@
         </w:tc>
         <w:tc>
           <w:tcPr>
-            <w:tcW w:w="1478" w:type="dxa"/>
+            <w:tcW w:w="1435" w:type="dxa"/>
           </w:tcPr>
           <w:p>
             <w:pPr>
@@ -1558,35 +1553,38 @@
         </w:tc>
         <w:tc>
           <w:tcPr>
-            <w:tcW w:w="1521" w:type="dxa"/>
-          </w:tcPr>
-          <w:p>
-            <w:pPr>
-              <w:pStyle w:val="MyTable"/>
-            </w:pPr>
-            <w:r>
-              <w:t>Khóa chính</w:t>
-            </w:r>
-          </w:p>
-        </w:tc>
-        <w:tc>
-          <w:tcPr>
-            <w:tcW w:w="1890" w:type="dxa"/>
-          </w:tcPr>
-          <w:p>
-            <w:pPr>
-              <w:pStyle w:val="MyTable"/>
-            </w:pPr>
-            <w:r>
-              <w:t>Mã duy nhất giúp phân biệt giữa các ca làm việc</w:t>
-            </w:r>
-          </w:p>
-        </w:tc>
-      </w:tr>
-      <w:tr>
-        <w:tc>
-          <w:tcPr>
-            <w:tcW w:w="1630" w:type="dxa"/>
+            <w:tcW w:w="1452" w:type="dxa"/>
+          </w:tcPr>
+          <w:p>
+            <w:pPr>
+              <w:pStyle w:val="MyTable"/>
+            </w:pPr>
+            <w:r>
+              <w:t>Khóa ngoại, tổ hợp khóa chính</w:t>
+            </w:r>
+          </w:p>
+        </w:tc>
+        <w:tc>
+          <w:tcPr>
+            <w:tcW w:w="1778" w:type="dxa"/>
+          </w:tcPr>
+          <w:p>
+            <w:pPr>
+              <w:pStyle w:val="MyTable"/>
+            </w:pPr>
+            <w:r>
+              <w:t xml:space="preserve">Mã </w:t>
+            </w:r>
+            <w:r>
+              <w:t>thực hiện đánh giá</w:t>
+            </w:r>
+          </w:p>
+        </w:tc>
+      </w:tr>
+      <w:tr>
+        <w:tc>
+          <w:tcPr>
+            <w:tcW w:w="1549" w:type="dxa"/>
           </w:tcPr>
           <w:p>
             <w:pPr>
@@ -1599,71 +1597,74 @@
         </w:tc>
         <w:tc>
           <w:tcPr>
-            <w:tcW w:w="1456" w:type="dxa"/>
-          </w:tcPr>
-          <w:p>
-            <w:pPr>
-              <w:pStyle w:val="MyTable"/>
-            </w:pPr>
-            <w:r>
-              <w:t>GioBatDau</w:t>
-            </w:r>
-          </w:p>
-        </w:tc>
-        <w:tc>
-          <w:tcPr>
-            <w:tcW w:w="1475" w:type="dxa"/>
-          </w:tcPr>
-          <w:p>
-            <w:pPr>
-              <w:pStyle w:val="MyTable"/>
-            </w:pPr>
-            <w:r>
-              <w:t>time</w:t>
-            </w:r>
-          </w:p>
-        </w:tc>
-        <w:tc>
-          <w:tcPr>
-            <w:tcW w:w="1478" w:type="dxa"/>
-          </w:tcPr>
-          <w:p>
-            <w:pPr>
-              <w:pStyle w:val="MyTable"/>
-            </w:pPr>
-            <w:r>
-              <w:t>time</w:t>
-            </w:r>
-          </w:p>
-        </w:tc>
-        <w:tc>
-          <w:tcPr>
-            <w:tcW w:w="1521" w:type="dxa"/>
-          </w:tcPr>
-          <w:p>
-            <w:pPr>
-              <w:pStyle w:val="MyTable"/>
-            </w:pPr>
-          </w:p>
-        </w:tc>
-        <w:tc>
-          <w:tcPr>
-            <w:tcW w:w="1890" w:type="dxa"/>
-          </w:tcPr>
-          <w:p>
-            <w:pPr>
-              <w:pStyle w:val="MyTable"/>
-            </w:pPr>
-            <w:r>
-              <w:t>Giờ bắt đầu ca làm</w:t>
-            </w:r>
-          </w:p>
-        </w:tc>
-      </w:tr>
-      <w:tr>
-        <w:tc>
-          <w:tcPr>
-            <w:tcW w:w="1630" w:type="dxa"/>
+            <w:tcW w:w="1803" w:type="dxa"/>
+          </w:tcPr>
+          <w:p>
+            <w:pPr>
+              <w:pStyle w:val="MyTable"/>
+            </w:pPr>
+            <w:r>
+              <w:t>MaLoaiNV</w:t>
+            </w:r>
+          </w:p>
+        </w:tc>
+        <w:tc>
+          <w:tcPr>
+            <w:tcW w:w="1433" w:type="dxa"/>
+          </w:tcPr>
+          <w:p>
+            <w:pPr>
+              <w:pStyle w:val="MyTable"/>
+            </w:pPr>
+            <w:r>
+              <w:t>int</w:t>
+            </w:r>
+          </w:p>
+        </w:tc>
+        <w:tc>
+          <w:tcPr>
+            <w:tcW w:w="1435" w:type="dxa"/>
+          </w:tcPr>
+          <w:p>
+            <w:pPr>
+              <w:pStyle w:val="MyTable"/>
+            </w:pPr>
+            <w:r>
+              <w:t>int</w:t>
+            </w:r>
+          </w:p>
+        </w:tc>
+        <w:tc>
+          <w:tcPr>
+            <w:tcW w:w="1452" w:type="dxa"/>
+          </w:tcPr>
+          <w:p>
+            <w:pPr>
+              <w:pStyle w:val="MyTable"/>
+            </w:pPr>
+            <w:r>
+              <w:t>Khóa ngoại, tổ hợp khóa chính</w:t>
+            </w:r>
+          </w:p>
+        </w:tc>
+        <w:tc>
+          <w:tcPr>
+            <w:tcW w:w="1778" w:type="dxa"/>
+          </w:tcPr>
+          <w:p>
+            <w:pPr>
+              <w:pStyle w:val="MyTable"/>
+            </w:pPr>
+            <w:r>
+              <w:t>Mã loại nhân viên cần đánh giá</w:t>
+            </w:r>
+          </w:p>
+        </w:tc>
+      </w:tr>
+      <w:tr>
+        <w:tc>
+          <w:tcPr>
+            <w:tcW w:w="1549" w:type="dxa"/>
           </w:tcPr>
           <w:p>
             <w:pPr>
@@ -1676,148 +1677,74 @@
         </w:tc>
         <w:tc>
           <w:tcPr>
-            <w:tcW w:w="1456" w:type="dxa"/>
-          </w:tcPr>
-          <w:p>
-            <w:pPr>
-              <w:pStyle w:val="MyTable"/>
-            </w:pPr>
-            <w:r>
-              <w:t>GioKetThuc</w:t>
-            </w:r>
-          </w:p>
-        </w:tc>
-        <w:tc>
-          <w:tcPr>
-            <w:tcW w:w="1475" w:type="dxa"/>
-          </w:tcPr>
-          <w:p>
-            <w:pPr>
-              <w:pStyle w:val="MyTable"/>
-            </w:pPr>
-            <w:r>
-              <w:t>time</w:t>
-            </w:r>
-          </w:p>
-        </w:tc>
-        <w:tc>
-          <w:tcPr>
-            <w:tcW w:w="1478" w:type="dxa"/>
-          </w:tcPr>
-          <w:p>
-            <w:pPr>
-              <w:pStyle w:val="MyTable"/>
-            </w:pPr>
-            <w:r>
-              <w:t>time</w:t>
-            </w:r>
-          </w:p>
-        </w:tc>
-        <w:tc>
-          <w:tcPr>
-            <w:tcW w:w="1521" w:type="dxa"/>
-          </w:tcPr>
-          <w:p>
-            <w:pPr>
-              <w:pStyle w:val="MyTable"/>
-            </w:pPr>
-          </w:p>
-        </w:tc>
-        <w:tc>
-          <w:tcPr>
-            <w:tcW w:w="1890" w:type="dxa"/>
-          </w:tcPr>
-          <w:p>
-            <w:pPr>
-              <w:pStyle w:val="MyTable"/>
-            </w:pPr>
-            <w:r>
-              <w:t xml:space="preserve">Giờ kết thúc ca làm </w:t>
-            </w:r>
-          </w:p>
-        </w:tc>
-      </w:tr>
-      <w:tr>
-        <w:tc>
-          <w:tcPr>
-            <w:tcW w:w="1630" w:type="dxa"/>
-          </w:tcPr>
-          <w:p>
-            <w:pPr>
-              <w:pStyle w:val="MyTable"/>
-            </w:pPr>
-            <w:r>
-              <w:t>4</w:t>
-            </w:r>
-          </w:p>
-        </w:tc>
-        <w:tc>
-          <w:tcPr>
-            <w:tcW w:w="1456" w:type="dxa"/>
-          </w:tcPr>
-          <w:p>
-            <w:pPr>
-              <w:pStyle w:val="MyTable"/>
-            </w:pPr>
-            <w:r>
-              <w:t>Thu</w:t>
-            </w:r>
-          </w:p>
-        </w:tc>
-        <w:tc>
-          <w:tcPr>
-            <w:tcW w:w="1475" w:type="dxa"/>
-          </w:tcPr>
-          <w:p>
-            <w:pPr>
-              <w:pStyle w:val="MyTable"/>
-            </w:pPr>
-            <w:r>
-              <w:t>nvarchar</w:t>
-            </w:r>
-          </w:p>
-        </w:tc>
-        <w:tc>
-          <w:tcPr>
-            <w:tcW w:w="1478" w:type="dxa"/>
-          </w:tcPr>
-          <w:p>
-            <w:pPr>
-              <w:pStyle w:val="MyTable"/>
-            </w:pPr>
-            <w:r>
-              <w:t>10</w:t>
-            </w:r>
-          </w:p>
-        </w:tc>
-        <w:tc>
-          <w:tcPr>
-            <w:tcW w:w="1521" w:type="dxa"/>
-          </w:tcPr>
-          <w:p>
-            <w:pPr>
-              <w:pStyle w:val="MyTable"/>
-            </w:pPr>
-          </w:p>
-        </w:tc>
-        <w:tc>
-          <w:tcPr>
-            <w:tcW w:w="1890" w:type="dxa"/>
-          </w:tcPr>
-          <w:p>
-            <w:pPr>
-              <w:pStyle w:val="MyTable"/>
-            </w:pPr>
-            <w:r>
-              <w:t xml:space="preserve">Ngày trong tuần thực hiện ca làm </w:t>
-            </w:r>
-          </w:p>
-        </w:tc>
-      </w:tr>
-      <w:tr>
-        <w:tc>
-          <w:tcPr>
-            <w:tcW w:w="1630" w:type="dxa"/>
+            <w:tcW w:w="1803" w:type="dxa"/>
+          </w:tcPr>
+          <w:p>
+            <w:pPr>
+              <w:pStyle w:val="MyTable"/>
+            </w:pPr>
+            <w:r>
+              <w:t>MucDoHaiLong</w:t>
+            </w:r>
+          </w:p>
+        </w:tc>
+        <w:tc>
+          <w:tcPr>
+            <w:tcW w:w="1433" w:type="dxa"/>
+          </w:tcPr>
+          <w:p>
+            <w:pPr>
+              <w:pStyle w:val="MyTable"/>
+            </w:pPr>
+            <w:r>
+              <w:t>Int</w:t>
+            </w:r>
+          </w:p>
+        </w:tc>
+        <w:tc>
+          <w:tcPr>
+            <w:tcW w:w="1435" w:type="dxa"/>
+          </w:tcPr>
+          <w:p>
+            <w:pPr>
+              <w:pStyle w:val="MyTable"/>
+            </w:pPr>
+            <w:r>
+              <w:t>int</w:t>
+            </w:r>
+          </w:p>
+        </w:tc>
+        <w:tc>
+          <w:tcPr>
+            <w:tcW w:w="1452" w:type="dxa"/>
+          </w:tcPr>
+          <w:p>
+            <w:pPr>
+              <w:pStyle w:val="MyTable"/>
+            </w:pPr>
+          </w:p>
+        </w:tc>
+        <w:tc>
+          <w:tcPr>
+            <w:tcW w:w="1778" w:type="dxa"/>
+          </w:tcPr>
+          <w:p>
+            <w:pPr>
+              <w:pStyle w:val="MyTable"/>
+            </w:pPr>
+            <w:r>
+              <w:t>Mức độ đánh giá của khách hàng về loạ</w:t>
+            </w:r>
+            <w:r>
+              <w:t>i nhân viên</w:t>
+            </w:r>
+          </w:p>
+        </w:tc>
+      </w:tr>
+      <w:tr>
+        <w:tc>
+          <w:tcPr>
+            <w:tcW w:w="1549" w:type="dxa"/>
           </w:tcPr>
           <w:p>
             <w:pPr>
@@ -1827,13 +1754,13 @@
               </w:tabs>
             </w:pPr>
             <w:r>
-              <w:t>5</w:t>
-            </w:r>
-          </w:p>
-        </w:tc>
-        <w:tc>
-          <w:tcPr>
-            <w:tcW w:w="1456" w:type="dxa"/>
+              <w:t>4</w:t>
+            </w:r>
+          </w:p>
+        </w:tc>
+        <w:tc>
+          <w:tcPr>
+            <w:tcW w:w="1803" w:type="dxa"/>
           </w:tcPr>
           <w:p>
             <w:pPr>
@@ -1846,7 +1773,7 @@
         </w:tc>
         <w:tc>
           <w:tcPr>
-            <w:tcW w:w="1475" w:type="dxa"/>
+            <w:tcW w:w="1433" w:type="dxa"/>
           </w:tcPr>
           <w:p>
             <w:pPr>
@@ -1859,7 +1786,7 @@
         </w:tc>
         <w:tc>
           <w:tcPr>
-            <w:tcW w:w="1478" w:type="dxa"/>
+            <w:tcW w:w="1435" w:type="dxa"/>
           </w:tcPr>
           <w:p>
             <w:pPr>
@@ -1872,17 +1799,17 @@
         </w:tc>
         <w:tc>
           <w:tcPr>
-            <w:tcW w:w="1521" w:type="dxa"/>
-          </w:tcPr>
-          <w:p>
-            <w:pPr>
-              <w:pStyle w:val="MyTable"/>
-            </w:pPr>
-          </w:p>
-        </w:tc>
-        <w:tc>
-          <w:tcPr>
-            <w:tcW w:w="1890" w:type="dxa"/>
+            <w:tcW w:w="1452" w:type="dxa"/>
+          </w:tcPr>
+          <w:p>
+            <w:pPr>
+              <w:pStyle w:val="MyTable"/>
+            </w:pPr>
+          </w:p>
+        </w:tc>
+        <w:tc>
+          <w:tcPr>
+            <w:tcW w:w="1778" w:type="dxa"/>
           </w:tcPr>
           <w:p>
             <w:pPr>
@@ -1890,83 +1817,6 @@
             </w:pPr>
             <w:r>
               <w:t>Ngày dòng dữ liệu được tạo</w:t>
-            </w:r>
-          </w:p>
-        </w:tc>
-      </w:tr>
-      <w:tr>
-        <w:tc>
-          <w:tcPr>
-            <w:tcW w:w="1630" w:type="dxa"/>
-          </w:tcPr>
-          <w:p>
-            <w:pPr>
-              <w:pStyle w:val="MyTable"/>
-            </w:pPr>
-            <w:r>
-              <w:t>6</w:t>
-            </w:r>
-          </w:p>
-        </w:tc>
-        <w:tc>
-          <w:tcPr>
-            <w:tcW w:w="1456" w:type="dxa"/>
-          </w:tcPr>
-          <w:p>
-            <w:pPr>
-              <w:pStyle w:val="MyTable"/>
-            </w:pPr>
-            <w:r>
-              <w:t>NgayCapNhat</w:t>
-            </w:r>
-          </w:p>
-        </w:tc>
-        <w:tc>
-          <w:tcPr>
-            <w:tcW w:w="1475" w:type="dxa"/>
-          </w:tcPr>
-          <w:p>
-            <w:pPr>
-              <w:pStyle w:val="MyTable"/>
-            </w:pPr>
-            <w:r>
-              <w:t>datetime</w:t>
-            </w:r>
-          </w:p>
-        </w:tc>
-        <w:tc>
-          <w:tcPr>
-            <w:tcW w:w="1478" w:type="dxa"/>
-          </w:tcPr>
-          <w:p>
-            <w:pPr>
-              <w:pStyle w:val="MyTable"/>
-            </w:pPr>
-            <w:r>
-              <w:t>datetime</w:t>
-            </w:r>
-          </w:p>
-        </w:tc>
-        <w:tc>
-          <w:tcPr>
-            <w:tcW w:w="1521" w:type="dxa"/>
-          </w:tcPr>
-          <w:p>
-            <w:pPr>
-              <w:pStyle w:val="MyTable"/>
-            </w:pPr>
-          </w:p>
-        </w:tc>
-        <w:tc>
-          <w:tcPr>
-            <w:tcW w:w="1890" w:type="dxa"/>
-          </w:tcPr>
-          <w:p>
-            <w:pPr>
-              <w:pStyle w:val="MyTable"/>
-            </w:pPr>
-            <w:r>
-              <w:t>Ngày dòng dữ liệu được cập nhật</w:t>
             </w:r>
           </w:p>
         </w:tc>
@@ -1985,17 +1835,17 @@
         <w:tblLook w:val="04A0" w:firstRow="1" w:lastRow="0" w:firstColumn="1" w:lastColumn="0" w:noHBand="0" w:noVBand="1"/>
       </w:tblPr>
       <w:tblGrid>
-        <w:gridCol w:w="1598"/>
-        <w:gridCol w:w="1589"/>
-        <w:gridCol w:w="1459"/>
-        <w:gridCol w:w="1462"/>
-        <w:gridCol w:w="1495"/>
-        <w:gridCol w:w="1847"/>
+        <w:gridCol w:w="1549"/>
+        <w:gridCol w:w="1803"/>
+        <w:gridCol w:w="1433"/>
+        <w:gridCol w:w="1435"/>
+        <w:gridCol w:w="1452"/>
+        <w:gridCol w:w="1778"/>
       </w:tblGrid>
       <w:tr>
         <w:tc>
           <w:tcPr>
-            <w:tcW w:w="1630" w:type="dxa"/>
+            <w:tcW w:w="1549" w:type="dxa"/>
             <w:shd w:val="clear" w:color="auto" w:fill="D9D9D9" w:themeFill="background1" w:themeFillShade="D9"/>
           </w:tcPr>
           <w:p>
@@ -2009,7 +1859,7 @@
         </w:tc>
         <w:tc>
           <w:tcPr>
-            <w:tcW w:w="7820" w:type="dxa"/>
+            <w:tcW w:w="7901" w:type="dxa"/>
             <w:gridSpan w:val="5"/>
             <w:shd w:val="clear" w:color="auto" w:fill="D9D9D9" w:themeFill="background1" w:themeFillShade="D9"/>
           </w:tcPr>
@@ -2018,15 +1868,18 @@
               <w:pStyle w:val="MyTable"/>
             </w:pPr>
             <w:r>
-              <w:t>TblChiTietCaLam_</w:t>
-            </w:r>
-          </w:p>
-        </w:tc>
-      </w:tr>
-      <w:tr>
-        <w:tc>
-          <w:tcPr>
-            <w:tcW w:w="1630" w:type="dxa"/>
+              <w:t>TblChiTietDanhGiaDV</w:t>
+            </w:r>
+            <w:r>
+              <w:t>_</w:t>
+            </w:r>
+          </w:p>
+        </w:tc>
+      </w:tr>
+      <w:tr>
+        <w:tc>
+          <w:tcPr>
+            <w:tcW w:w="1549" w:type="dxa"/>
             <w:shd w:val="clear" w:color="auto" w:fill="D9D9D9" w:themeFill="background1" w:themeFillShade="D9"/>
           </w:tcPr>
           <w:p>
@@ -2040,7 +1893,7 @@
         </w:tc>
         <w:tc>
           <w:tcPr>
-            <w:tcW w:w="7820" w:type="dxa"/>
+            <w:tcW w:w="7901" w:type="dxa"/>
             <w:gridSpan w:val="5"/>
             <w:shd w:val="clear" w:color="auto" w:fill="D9D9D9" w:themeFill="background1" w:themeFillShade="D9"/>
           </w:tcPr>
@@ -2055,7 +1908,7 @@
               <w:rPr>
                 <w:color w:val="000000"/>
               </w:rPr>
-              <w:t>CLASS-7</w:t>
+              <w:t>CLASS-13</w:t>
             </w:r>
             <w:r>
               <w:t>]</w:t>
@@ -2066,7 +1919,7 @@
       <w:tr>
         <w:tc>
           <w:tcPr>
-            <w:tcW w:w="1630" w:type="dxa"/>
+            <w:tcW w:w="1549" w:type="dxa"/>
             <w:shd w:val="clear" w:color="auto" w:fill="D9D9D9" w:themeFill="background1" w:themeFillShade="D9"/>
           </w:tcPr>
           <w:p>
@@ -2080,7 +1933,7 @@
         </w:tc>
         <w:tc>
           <w:tcPr>
-            <w:tcW w:w="7820" w:type="dxa"/>
+            <w:tcW w:w="7901" w:type="dxa"/>
             <w:gridSpan w:val="5"/>
             <w:shd w:val="clear" w:color="auto" w:fill="D9D9D9" w:themeFill="background1" w:themeFillShade="D9"/>
           </w:tcPr>
@@ -2089,7 +1942,7 @@
               <w:pStyle w:val="MyTable"/>
             </w:pPr>
             <w:r>
-              <w:t>ChiTietCaLam</w:t>
+              <w:t>ChiTietDanhGiaDV</w:t>
             </w:r>
           </w:p>
         </w:tc>
@@ -2114,7 +1967,7 @@
       <w:tr>
         <w:tc>
           <w:tcPr>
-            <w:tcW w:w="1630" w:type="dxa"/>
+            <w:tcW w:w="1549" w:type="dxa"/>
             <w:shd w:val="clear" w:color="auto" w:fill="D9D9D9" w:themeFill="background1" w:themeFillShade="D9"/>
           </w:tcPr>
           <w:p>
@@ -2128,7 +1981,7 @@
         </w:tc>
         <w:tc>
           <w:tcPr>
-            <w:tcW w:w="1456" w:type="dxa"/>
+            <w:tcW w:w="1803" w:type="dxa"/>
             <w:shd w:val="clear" w:color="auto" w:fill="D9D9D9" w:themeFill="background1" w:themeFillShade="D9"/>
           </w:tcPr>
           <w:p>
@@ -2142,7 +1995,7 @@
         </w:tc>
         <w:tc>
           <w:tcPr>
-            <w:tcW w:w="1475" w:type="dxa"/>
+            <w:tcW w:w="1433" w:type="dxa"/>
             <w:shd w:val="clear" w:color="auto" w:fill="D9D9D9" w:themeFill="background1" w:themeFillShade="D9"/>
           </w:tcPr>
           <w:p>
@@ -2156,7 +2009,7 @@
         </w:tc>
         <w:tc>
           <w:tcPr>
-            <w:tcW w:w="1478" w:type="dxa"/>
+            <w:tcW w:w="1435" w:type="dxa"/>
             <w:shd w:val="clear" w:color="auto" w:fill="D9D9D9" w:themeFill="background1" w:themeFillShade="D9"/>
           </w:tcPr>
           <w:p>
@@ -2170,7 +2023,7 @@
         </w:tc>
         <w:tc>
           <w:tcPr>
-            <w:tcW w:w="1521" w:type="dxa"/>
+            <w:tcW w:w="1452" w:type="dxa"/>
             <w:shd w:val="clear" w:color="auto" w:fill="D9D9D9" w:themeFill="background1" w:themeFillShade="D9"/>
           </w:tcPr>
           <w:p>
@@ -2184,7 +2037,7 @@
         </w:tc>
         <w:tc>
           <w:tcPr>
-            <w:tcW w:w="1890" w:type="dxa"/>
+            <w:tcW w:w="1778" w:type="dxa"/>
             <w:shd w:val="clear" w:color="auto" w:fill="D9D9D9" w:themeFill="background1" w:themeFillShade="D9"/>
           </w:tcPr>
           <w:p>
@@ -2200,7 +2053,7 @@
       <w:tr>
         <w:tc>
           <w:tcPr>
-            <w:tcW w:w="1630" w:type="dxa"/>
+            <w:tcW w:w="1549" w:type="dxa"/>
           </w:tcPr>
           <w:p>
             <w:pPr>
@@ -2213,20 +2066,20 @@
         </w:tc>
         <w:tc>
           <w:tcPr>
-            <w:tcW w:w="1456" w:type="dxa"/>
-          </w:tcPr>
-          <w:p>
-            <w:pPr>
-              <w:pStyle w:val="MyTable"/>
-            </w:pPr>
-            <w:r>
-              <w:t>MaCaLam</w:t>
-            </w:r>
-          </w:p>
-        </w:tc>
-        <w:tc>
-          <w:tcPr>
-            <w:tcW w:w="1475" w:type="dxa"/>
+            <w:tcW w:w="1803" w:type="dxa"/>
+          </w:tcPr>
+          <w:p>
+            <w:pPr>
+              <w:pStyle w:val="MyTable"/>
+            </w:pPr>
+            <w:r>
+              <w:t>MaDG</w:t>
+            </w:r>
+          </w:p>
+        </w:tc>
+        <w:tc>
+          <w:tcPr>
+            <w:tcW w:w="1433" w:type="dxa"/>
           </w:tcPr>
           <w:p>
             <w:pPr>
@@ -2239,7 +2092,7 @@
         </w:tc>
         <w:tc>
           <w:tcPr>
-            <w:tcW w:w="1478" w:type="dxa"/>
+            <w:tcW w:w="1435" w:type="dxa"/>
           </w:tcPr>
           <w:p>
             <w:pPr>
@@ -2252,7 +2105,7 @@
         </w:tc>
         <w:tc>
           <w:tcPr>
-            <w:tcW w:w="1521" w:type="dxa"/>
+            <w:tcW w:w="1452" w:type="dxa"/>
           </w:tcPr>
           <w:p>
             <w:pPr>
@@ -2265,22 +2118,22 @@
         </w:tc>
         <w:tc>
           <w:tcPr>
-            <w:tcW w:w="1890" w:type="dxa"/>
-          </w:tcPr>
-          <w:p>
-            <w:pPr>
-              <w:pStyle w:val="MyTable"/>
-            </w:pPr>
-            <w:r>
-              <w:t>Mã duy nhất giúp phân biệt giữa các loại nhân viên</w:t>
-            </w:r>
-          </w:p>
-        </w:tc>
-      </w:tr>
-      <w:tr>
-        <w:tc>
-          <w:tcPr>
-            <w:tcW w:w="1630" w:type="dxa"/>
+            <w:tcW w:w="1778" w:type="dxa"/>
+          </w:tcPr>
+          <w:p>
+            <w:pPr>
+              <w:pStyle w:val="MyTable"/>
+            </w:pPr>
+            <w:r>
+              <w:t>Mã thực hiện đánh giá</w:t>
+            </w:r>
+          </w:p>
+        </w:tc>
+      </w:tr>
+      <w:tr>
+        <w:tc>
+          <w:tcPr>
+            <w:tcW w:w="1549" w:type="dxa"/>
           </w:tcPr>
           <w:p>
             <w:pPr>
@@ -2293,46 +2146,49 @@
         </w:tc>
         <w:tc>
           <w:tcPr>
-            <w:tcW w:w="1456" w:type="dxa"/>
-          </w:tcPr>
-          <w:p>
-            <w:pPr>
-              <w:pStyle w:val="MyTable"/>
-            </w:pPr>
-            <w:r>
-              <w:t>MaNV</w:t>
-            </w:r>
-          </w:p>
-        </w:tc>
-        <w:tc>
-          <w:tcPr>
-            <w:tcW w:w="1475" w:type="dxa"/>
-          </w:tcPr>
-          <w:p>
-            <w:pPr>
-              <w:pStyle w:val="MyTable"/>
-            </w:pPr>
-            <w:r>
-              <w:t>varchar</w:t>
-            </w:r>
-          </w:p>
-        </w:tc>
-        <w:tc>
-          <w:tcPr>
-            <w:tcW w:w="1478" w:type="dxa"/>
-          </w:tcPr>
-          <w:p>
-            <w:pPr>
-              <w:pStyle w:val="MyTable"/>
-            </w:pPr>
-            <w:r>
-              <w:t>6</w:t>
-            </w:r>
-          </w:p>
-        </w:tc>
-        <w:tc>
-          <w:tcPr>
-            <w:tcW w:w="1521" w:type="dxa"/>
+            <w:tcW w:w="1803" w:type="dxa"/>
+          </w:tcPr>
+          <w:p>
+            <w:pPr>
+              <w:pStyle w:val="MyTable"/>
+            </w:pPr>
+            <w:r>
+              <w:t>MaLoaiD</w:t>
+            </w:r>
+            <w:r>
+              <w:t>V</w:t>
+            </w:r>
+          </w:p>
+        </w:tc>
+        <w:tc>
+          <w:tcPr>
+            <w:tcW w:w="1433" w:type="dxa"/>
+          </w:tcPr>
+          <w:p>
+            <w:pPr>
+              <w:pStyle w:val="MyTable"/>
+            </w:pPr>
+            <w:r>
+              <w:t>int</w:t>
+            </w:r>
+          </w:p>
+        </w:tc>
+        <w:tc>
+          <w:tcPr>
+            <w:tcW w:w="1435" w:type="dxa"/>
+          </w:tcPr>
+          <w:p>
+            <w:pPr>
+              <w:pStyle w:val="MyTable"/>
+            </w:pPr>
+            <w:r>
+              <w:t>int</w:t>
+            </w:r>
+          </w:p>
+        </w:tc>
+        <w:tc>
+          <w:tcPr>
+            <w:tcW w:w="1452" w:type="dxa"/>
           </w:tcPr>
           <w:p>
             <w:pPr>
@@ -2345,22 +2201,28 @@
         </w:tc>
         <w:tc>
           <w:tcPr>
-            <w:tcW w:w="1890" w:type="dxa"/>
-          </w:tcPr>
-          <w:p>
-            <w:pPr>
-              <w:pStyle w:val="MyTable"/>
-            </w:pPr>
-            <w:r>
-              <w:t>Mã duy nhất giúp phân biệt giữa các nhân viên</w:t>
-            </w:r>
-          </w:p>
-        </w:tc>
-      </w:tr>
-      <w:tr>
-        <w:tc>
-          <w:tcPr>
-            <w:tcW w:w="1630" w:type="dxa"/>
+            <w:tcW w:w="1778" w:type="dxa"/>
+          </w:tcPr>
+          <w:p>
+            <w:pPr>
+              <w:pStyle w:val="MyTable"/>
+            </w:pPr>
+            <w:r>
+              <w:t xml:space="preserve">Mã </w:t>
+            </w:r>
+            <w:r>
+              <w:t>dịch vụ</w:t>
+            </w:r>
+            <w:r>
+              <w:t xml:space="preserve"> cần đánh giá</w:t>
+            </w:r>
+          </w:p>
+        </w:tc>
+      </w:tr>
+      <w:tr>
+        <w:tc>
+          <w:tcPr>
+            <w:tcW w:w="1549" w:type="dxa"/>
           </w:tcPr>
           <w:p>
             <w:pPr>
@@ -2373,7 +2235,90 @@
         </w:tc>
         <w:tc>
           <w:tcPr>
-            <w:tcW w:w="1456" w:type="dxa"/>
+            <w:tcW w:w="1803" w:type="dxa"/>
+          </w:tcPr>
+          <w:p>
+            <w:pPr>
+              <w:pStyle w:val="MyTable"/>
+            </w:pPr>
+            <w:r>
+              <w:t>MucDoHaiLong</w:t>
+            </w:r>
+          </w:p>
+        </w:tc>
+        <w:tc>
+          <w:tcPr>
+            <w:tcW w:w="1433" w:type="dxa"/>
+          </w:tcPr>
+          <w:p>
+            <w:pPr>
+              <w:pStyle w:val="MyTable"/>
+            </w:pPr>
+            <w:r>
+              <w:t>Int</w:t>
+            </w:r>
+          </w:p>
+        </w:tc>
+        <w:tc>
+          <w:tcPr>
+            <w:tcW w:w="1435" w:type="dxa"/>
+          </w:tcPr>
+          <w:p>
+            <w:pPr>
+              <w:pStyle w:val="MyTable"/>
+            </w:pPr>
+            <w:r>
+              <w:t>int</w:t>
+            </w:r>
+          </w:p>
+        </w:tc>
+        <w:tc>
+          <w:tcPr>
+            <w:tcW w:w="1452" w:type="dxa"/>
+          </w:tcPr>
+          <w:p>
+            <w:pPr>
+              <w:pStyle w:val="MyTable"/>
+            </w:pPr>
+          </w:p>
+        </w:tc>
+        <w:tc>
+          <w:tcPr>
+            <w:tcW w:w="1778" w:type="dxa"/>
+          </w:tcPr>
+          <w:p>
+            <w:pPr>
+              <w:pStyle w:val="MyTable"/>
+            </w:pPr>
+            <w:r>
+              <w:t xml:space="preserve">Mức độ đánh giá của khách hàng về loại </w:t>
+            </w:r>
+            <w:r>
+              <w:t>dịch vụ</w:t>
+            </w:r>
+          </w:p>
+        </w:tc>
+      </w:tr>
+      <w:tr>
+        <w:tc>
+          <w:tcPr>
+            <w:tcW w:w="1549" w:type="dxa"/>
+          </w:tcPr>
+          <w:p>
+            <w:pPr>
+              <w:pStyle w:val="MyTable"/>
+              <w:tabs>
+                <w:tab w:val="left" w:pos="1080"/>
+              </w:tabs>
+            </w:pPr>
+            <w:r>
+              <w:t>4</w:t>
+            </w:r>
+          </w:p>
+        </w:tc>
+        <w:tc>
+          <w:tcPr>
+            <w:tcW w:w="1803" w:type="dxa"/>
           </w:tcPr>
           <w:p>
             <w:pPr>
@@ -2386,7 +2331,7 @@
         </w:tc>
         <w:tc>
           <w:tcPr>
-            <w:tcW w:w="1475" w:type="dxa"/>
+            <w:tcW w:w="1433" w:type="dxa"/>
           </w:tcPr>
           <w:p>
             <w:pPr>
@@ -2399,7 +2344,7 @@
         </w:tc>
         <w:tc>
           <w:tcPr>
-            <w:tcW w:w="1478" w:type="dxa"/>
+            <w:tcW w:w="1435" w:type="dxa"/>
           </w:tcPr>
           <w:p>
             <w:pPr>
@@ -2412,17 +2357,17 @@
         </w:tc>
         <w:tc>
           <w:tcPr>
-            <w:tcW w:w="1521" w:type="dxa"/>
-          </w:tcPr>
-          <w:p>
-            <w:pPr>
-              <w:pStyle w:val="MyTable"/>
-            </w:pPr>
-          </w:p>
-        </w:tc>
-        <w:tc>
-          <w:tcPr>
-            <w:tcW w:w="1890" w:type="dxa"/>
+            <w:tcW w:w="1452" w:type="dxa"/>
+          </w:tcPr>
+          <w:p>
+            <w:pPr>
+              <w:pStyle w:val="MyTable"/>
+            </w:pPr>
+          </w:p>
+        </w:tc>
+        <w:tc>
+          <w:tcPr>
+            <w:tcW w:w="1778" w:type="dxa"/>
           </w:tcPr>
           <w:p>
             <w:pPr>
@@ -2434,88 +2379,19 @@
           </w:p>
         </w:tc>
       </w:tr>
-      <w:tr>
-        <w:tc>
-          <w:tcPr>
-            <w:tcW w:w="1630" w:type="dxa"/>
-          </w:tcPr>
-          <w:p>
-            <w:pPr>
-              <w:pStyle w:val="MyTable"/>
-            </w:pPr>
-            <w:r>
-              <w:lastRenderedPageBreak/>
-              <w:t>4</w:t>
-            </w:r>
-          </w:p>
-        </w:tc>
-        <w:tc>
-          <w:tcPr>
-            <w:tcW w:w="1456" w:type="dxa"/>
-          </w:tcPr>
-          <w:p>
-            <w:pPr>
-              <w:pStyle w:val="MyTable"/>
-            </w:pPr>
-            <w:r>
-              <w:t>NgayCapNhat</w:t>
-            </w:r>
-          </w:p>
-        </w:tc>
-        <w:tc>
-          <w:tcPr>
-            <w:tcW w:w="1475" w:type="dxa"/>
-          </w:tcPr>
-          <w:p>
-            <w:pPr>
-              <w:pStyle w:val="MyTable"/>
-            </w:pPr>
-            <w:r>
-              <w:t>datetime</w:t>
-            </w:r>
-          </w:p>
-        </w:tc>
-        <w:tc>
-          <w:tcPr>
-            <w:tcW w:w="1478" w:type="dxa"/>
-          </w:tcPr>
-          <w:p>
-            <w:pPr>
-              <w:pStyle w:val="MyTable"/>
-            </w:pPr>
-            <w:r>
-              <w:t>datetime</w:t>
-            </w:r>
-          </w:p>
-        </w:tc>
-        <w:tc>
-          <w:tcPr>
-            <w:tcW w:w="1521" w:type="dxa"/>
-          </w:tcPr>
-          <w:p>
-            <w:pPr>
-              <w:pStyle w:val="MyTable"/>
-            </w:pPr>
-          </w:p>
-        </w:tc>
-        <w:tc>
-          <w:tcPr>
-            <w:tcW w:w="1890" w:type="dxa"/>
-          </w:tcPr>
-          <w:p>
-            <w:pPr>
-              <w:pStyle w:val="MyTable"/>
-            </w:pPr>
-            <w:r>
-              <w:t>Ngày dòng dữ liệu được cập nhật</w:t>
-            </w:r>
-          </w:p>
-        </w:tc>
-      </w:tr>
     </w:tbl>
-    <w:p/>
-    <w:p/>
-    <w:p/>
+    <w:p>
+      <w:pPr>
+        <w:ind w:left="0" w:firstLine="0"/>
+      </w:pPr>
+    </w:p>
+    <w:p>
+      <w:pPr>
+        <w:ind w:left="0" w:firstLine="0"/>
+      </w:pPr>
+      <w:bookmarkStart w:id="0" w:name="_GoBack"/>
+      <w:bookmarkEnd w:id="0"/>
+    </w:p>
     <w:sectPr>
       <w:pgSz w:w="12240" w:h="15840"/>
       <w:pgMar w:top="1440" w:right="1440" w:bottom="1440" w:left="1440" w:header="720" w:footer="720" w:gutter="0"/>

</xml_diff>

<commit_message>
sửa sơ đồ lớp (chuyển datetime thành string), cập nhật mô tả mức độ hài lòng.
</commit_message>
<xml_diff>
--- a/FD/1412269/FD_TKCN_1412269.docx
+++ b/FD/1412269/FD_TKCN_1412269.docx
@@ -9,9 +9,9 @@
         </w:rPr>
         <w:drawing>
           <wp:inline distT="0" distB="0" distL="0" distR="0">
-            <wp:extent cx="5943600" cy="3594100"/>
-            <wp:effectExtent l="0" t="0" r="0" b="6350"/>
-            <wp:docPr id="4" name="Picture 4"/>
+            <wp:extent cx="5943600" cy="5673725"/>
+            <wp:effectExtent l="0" t="0" r="0" b="3175"/>
+            <wp:docPr id="1" name="Picture 1"/>
             <wp:cNvGraphicFramePr>
               <a:graphicFrameLocks xmlns:a="http://schemas.openxmlformats.org/drawingml/2006/main" noChangeAspect="1"/>
             </wp:cNvGraphicFramePr>
@@ -19,7 +19,7 @@
               <a:graphicData uri="http://schemas.openxmlformats.org/drawingml/2006/picture">
                 <pic:pic xmlns:pic="http://schemas.openxmlformats.org/drawingml/2006/picture">
                   <pic:nvPicPr>
-                    <pic:cNvPr id="4" name="ClassDiagramDanhGia.jpg"/>
+                    <pic:cNvPr id="1" name="ClassDiagramDanhGia.jpg"/>
                     <pic:cNvPicPr/>
                   </pic:nvPicPr>
                   <pic:blipFill>
@@ -37,7 +37,7 @@
                   <pic:spPr>
                     <a:xfrm>
                       <a:off x="0" y="0"/>
-                      <a:ext cx="5943600" cy="3594100"/>
+                      <a:ext cx="5943600" cy="5673725"/>
                     </a:xfrm>
                     <a:prstGeom prst="rect">
                       <a:avLst/>
@@ -249,6 +249,7 @@
               <w:pStyle w:val="MyTable1"/>
             </w:pPr>
             <w:r>
+              <w:lastRenderedPageBreak/>
               <w:t>4</w:t>
             </w:r>
           </w:p>
@@ -447,7 +448,6 @@
               <w:pStyle w:val="MyTable"/>
             </w:pPr>
             <w:r>
-              <w:lastRenderedPageBreak/>
               <w:t>Tên bảng</w:t>
             </w:r>
           </w:p>
@@ -1032,7 +1032,7 @@
               <w:pStyle w:val="MyTable"/>
             </w:pPr>
             <w:r>
-              <w:t>Mã duy nhất giúp phân biệt giữa các loại nhân viên</w:t>
+              <w:t>Mã duy nhất giúp phân biệt giữa các loại nhân viên. VD: 1 là nhân viên Bảo vệ, 2 là nhân viên Vệ sinh, …</w:t>
             </w:r>
           </w:p>
         </w:tc>
@@ -1047,6 +1047,7 @@
               <w:pStyle w:val="MyTable"/>
             </w:pPr>
             <w:r>
+              <w:lastRenderedPageBreak/>
               <w:t>2</w:t>
             </w:r>
           </w:p>
@@ -1422,7 +1423,6 @@
               <w:pStyle w:val="MyTable"/>
             </w:pPr>
             <w:r>
-              <w:lastRenderedPageBreak/>
               <w:t>STT</w:t>
             </w:r>
           </w:p>
@@ -1737,6 +1737,9 @@
             </w:r>
             <w:r>
               <w:t>i nhân viên</w:t>
+            </w:r>
+            <w:r>
+              <w:t>. Có 5 mức độ, thấp nhất là 1 (không hài lòng), từ 2-4 (hài lòng trung bình), 5 (cực kỳ hài lòng).</w:t>
             </w:r>
           </w:p>
         </w:tc>
@@ -1853,6 +1856,7 @@
               <w:pStyle w:val="MyTable"/>
             </w:pPr>
             <w:r>
+              <w:lastRenderedPageBreak/>
               <w:t>Mã số</w:t>
             </w:r>
           </w:p>
@@ -1868,10 +1872,7 @@
               <w:pStyle w:val="MyTable"/>
             </w:pPr>
             <w:r>
-              <w:t>TblChiTietDanhGiaDV</w:t>
-            </w:r>
-            <w:r>
-              <w:t>_</w:t>
+              <w:t>TblChiTietDanhGiaDV_</w:t>
             </w:r>
           </w:p>
         </w:tc>
@@ -2296,6 +2297,14 @@
             <w:r>
               <w:t>dịch vụ</w:t>
             </w:r>
+            <w:r>
+              <w:t xml:space="preserve">. </w:t>
+            </w:r>
+            <w:r>
+              <w:t>Có 5 mức độ, thấp nhất là 1 (không hài lòng), từ 2-4 (hài lòng trung bình), 5 (cực kỳ hài lòng).</w:t>
+            </w:r>
+            <w:bookmarkStart w:id="0" w:name="_GoBack"/>
+            <w:bookmarkEnd w:id="0"/>
           </w:p>
         </w:tc>
       </w:tr>
@@ -2389,8 +2398,6 @@
       <w:pPr>
         <w:ind w:left="0" w:firstLine="0"/>
       </w:pPr>
-      <w:bookmarkStart w:id="0" w:name="_GoBack"/>
-      <w:bookmarkEnd w:id="0"/>
     </w:p>
     <w:sectPr>
       <w:pgSz w:w="12240" w:h="15840"/>

</xml_diff>